<commit_message>
Menambahkan Latar Belakang Aplikasi
</commit_message>
<xml_diff>
--- a/LolKocakWkWk.docx
+++ b/LolKocakWkWk.docx
@@ -2,78 +2,174 @@
 <file path=word/document.xml><?xml version="1.0" encoding="utf-8"?>
 <w:document xmlns:wpc="http://schemas.microsoft.com/office/word/2010/wordprocessingCanvas" xmlns:cx="http://schemas.microsoft.com/office/drawing/2014/chartex" xmlns:cx1="http://schemas.microsoft.com/office/drawing/2015/9/8/chartex" xmlns:cx2="http://schemas.microsoft.com/office/drawing/2015/10/21/chartex" xmlns:cx3="http://schemas.microsoft.com/office/drawing/2016/5/9/chartex" xmlns:cx4="http://schemas.microsoft.com/office/drawing/2016/5/10/chartex" xmlns:cx5="http://schemas.microsoft.com/office/drawing/2016/5/11/chartex" xmlns:cx6="http://schemas.microsoft.com/office/drawing/2016/5/12/chartex" xmlns:cx7="http://schemas.microsoft.com/office/drawing/2016/5/13/chartex" xmlns:cx8="http://schemas.microsoft.com/office/drawing/2016/5/14/chartex" xmlns:mc="http://schemas.openxmlformats.org/markup-compatibility/2006" xmlns:aink="http://schemas.microsoft.com/office/drawing/2016/ink" xmlns:am3d="http://schemas.microsoft.com/office/drawing/2017/model3d" xmlns:o="urn:schemas-microsoft-com:office:office" xmlns:oel="http://schemas.microsoft.com/office/2019/extlst" xmlns:r="http://schemas.openxmlformats.org/officeDocument/2006/relationships" xmlns:m="http://schemas.openxmlformats.org/officeDocument/2006/math" xmlns:v="urn:schemas-microsoft-com:vml" xmlns:wp14="http://schemas.microsoft.com/office/word/2010/wordprocessingDrawing" xmlns:wp="http://schemas.openxmlformats.org/drawingml/2006/wordprocessingDrawing" xmlns:w10="urn:schemas-microsoft-com:office:word" xmlns:w="http://schemas.openxmlformats.org/wordprocessingml/2006/main" xmlns:w14="http://schemas.microsoft.com/office/word/2010/wordml" xmlns:w15="http://schemas.microsoft.com/office/word/2012/wordml" xmlns:w16cex="http://schemas.microsoft.com/office/word/2018/wordml/cex" xmlns:w16cid="http://schemas.microsoft.com/office/word/2016/wordml/cid" xmlns:w16="http://schemas.microsoft.com/office/word/2018/wordml" xmlns:w16sdtdh="http://schemas.microsoft.com/office/word/2020/wordml/sdtdatahash" xmlns:w16se="http://schemas.microsoft.com/office/word/2015/wordml/symex" xmlns:wpg="http://schemas.microsoft.com/office/word/2010/wordprocessingGroup" xmlns:wpi="http://schemas.microsoft.com/office/word/2010/wordprocessingInk" xmlns:wne="http://schemas.microsoft.com/office/word/2006/wordml" xmlns:wps="http://schemas.microsoft.com/office/word/2010/wordprocessingShape" mc:Ignorable="w14 w15 w16se w16cid w16 w16cex w16sdtdh wp14">
   <w:body>
+    <w:p/>
+    <w:p/>
+    <w:p/>
+    <w:p/>
+    <w:p/>
     <w:p>
       <w:r>
         <w:rPr>
           <w:noProof/>
         </w:rPr>
         <mc:AlternateContent>
-          <mc:Choice Requires="wps">
+          <mc:Choice Requires="wpg">
             <w:drawing>
-              <wp:anchor distT="0" distB="0" distL="114300" distR="114300" simplePos="0" relativeHeight="251659264" behindDoc="0" locked="0" layoutInCell="1" allowOverlap="1" wp14:anchorId="4C4986B7" wp14:editId="4373CC47">
+              <wp:anchor distT="0" distB="0" distL="114300" distR="114300" simplePos="0" relativeHeight="251661312" behindDoc="0" locked="0" layoutInCell="1" allowOverlap="1" wp14:anchorId="2A4C9DC3" wp14:editId="74CE6080">
                 <wp:simplePos x="0" y="0"/>
-                <wp:positionH relativeFrom="column">
-                  <wp:posOffset>419100</wp:posOffset>
+                <wp:positionH relativeFrom="page">
+                  <wp:align>left</wp:align>
                 </wp:positionH>
                 <wp:positionV relativeFrom="paragraph">
-                  <wp:posOffset>3373755</wp:posOffset>
+                  <wp:posOffset>238760</wp:posOffset>
                 </wp:positionV>
-                <wp:extent cx="914400" cy="914400"/>
+                <wp:extent cx="7772400" cy="4895850"/>
                 <wp:effectExtent l="0" t="0" r="0" b="0"/>
                 <wp:wrapNone/>
-                <wp:docPr id="1" name="Text Box 1"/>
+                <wp:docPr id="4" name="Group 4"/>
                 <wp:cNvGraphicFramePr/>
                 <a:graphic xmlns:a="http://schemas.openxmlformats.org/drawingml/2006/main">
-                  <a:graphicData uri="http://schemas.microsoft.com/office/word/2010/wordprocessingShape">
-                    <wps:wsp>
-                      <wps:cNvSpPr txBox="1"/>
-                      <wps:spPr>
+                  <a:graphicData uri="http://schemas.microsoft.com/office/word/2010/wordprocessingGroup">
+                    <wpg:wgp>
+                      <wpg:cNvGrpSpPr/>
+                      <wpg:grpSpPr>
                         <a:xfrm>
                           <a:off x="0" y="0"/>
-                          <a:ext cx="914400" cy="914400"/>
+                          <a:ext cx="7772400" cy="4895850"/>
+                          <a:chOff x="0" y="0"/>
+                          <a:chExt cx="7772400" cy="4895850"/>
                         </a:xfrm>
-                        <a:prstGeom prst="rect">
-                          <a:avLst/>
-                        </a:prstGeom>
-                        <a:noFill/>
-                        <a:ln w="6350">
+                      </wpg:grpSpPr>
+                      <pic:pic xmlns:pic="http://schemas.openxmlformats.org/drawingml/2006/picture">
+                        <pic:nvPicPr>
+                          <pic:cNvPr id="2" name="Picture 2"/>
+                          <pic:cNvPicPr>
+                            <a:picLocks noChangeAspect="1"/>
+                          </pic:cNvPicPr>
+                        </pic:nvPicPr>
+                        <pic:blipFill>
+                          <a:blip r:embed="rId4">
+                            <a:extLst>
+                              <a:ext uri="{28A0092B-C50C-407E-A947-70E740481C1C}">
+                                <a14:useLocalDpi xmlns:a14="http://schemas.microsoft.com/office/drawing/2010/main" val="0"/>
+                              </a:ext>
+                            </a:extLst>
+                          </a:blip>
+                          <a:stretch>
+                            <a:fillRect/>
+                          </a:stretch>
+                        </pic:blipFill>
+                        <pic:spPr>
+                          <a:xfrm>
+                            <a:off x="0" y="0"/>
+                            <a:ext cx="7772400" cy="4895850"/>
+                          </a:xfrm>
+                          <a:prstGeom prst="rect">
+                            <a:avLst/>
+                          </a:prstGeom>
+                        </pic:spPr>
+                      </pic:pic>
+                      <wps:wsp>
+                        <wps:cNvPr id="1" name="Text Box 1"/>
+                        <wps:cNvSpPr txBox="1"/>
+                        <wps:spPr>
+                          <a:xfrm>
+                            <a:off x="1282890" y="1473958"/>
+                            <a:ext cx="1645285" cy="914400"/>
+                          </a:xfrm>
+                          <a:prstGeom prst="rect">
+                            <a:avLst/>
+                          </a:prstGeom>
                           <a:noFill/>
-                        </a:ln>
-                      </wps:spPr>
-                      <wps:txbx>
-                        <w:txbxContent>
-                          <w:p>
-                            <w:pPr>
-                              <w:rPr>
-                                <w:rFonts w:ascii="Verdana" w:hAnsi="Verdana"/>
-                                <w:b/>
-                                <w:bCs/>
-                                <w:color w:val="FFFF00"/>
-                                <w:sz w:val="72"/>
-                                <w:szCs w:val="72"/>
-                              </w:rPr>
-                            </w:pPr>
-                            <w:r>
-                              <w:rPr>
-                                <w:rFonts w:ascii="Verdana" w:hAnsi="Verdana"/>
-                                <w:b/>
-                                <w:bCs/>
-                                <w:color w:val="FFFF00"/>
-                                <w:sz w:val="72"/>
-                                <w:szCs w:val="72"/>
-                              </w:rPr>
-                              <w:t>Music</w:t>
-                            </w:r>
-                          </w:p>
-                        </w:txbxContent>
-                      </wps:txbx>
-                      <wps:bodyPr rot="0" spcFirstLastPara="0" vertOverflow="overflow" horzOverflow="overflow" vert="horz" wrap="none" lIns="91440" tIns="45720" rIns="91440" bIns="45720" numCol="1" spcCol="0" rtlCol="0" fromWordArt="0" anchor="t" anchorCtr="0" forceAA="0" compatLnSpc="1">
-                        <a:prstTxWarp prst="textNoShape">
-                          <a:avLst/>
-                        </a:prstTxWarp>
-                        <a:noAutofit/>
-                      </wps:bodyPr>
-                    </wps:wsp>
+                          <a:ln w="6350">
+                            <a:noFill/>
+                          </a:ln>
+                        </wps:spPr>
+                        <wps:txbx>
+                          <w:txbxContent>
+                            <w:p>
+                              <w:pPr>
+                                <w:rPr>
+                                  <w:rFonts w:ascii="Verdana" w:hAnsi="Verdana"/>
+                                  <w:b/>
+                                  <w:bCs/>
+                                  <w:color w:val="FFFF00"/>
+                                  <w:sz w:val="72"/>
+                                  <w:szCs w:val="72"/>
+                                </w:rPr>
+                              </w:pPr>
+                              <w:r>
+                                <w:rPr>
+                                  <w:rFonts w:ascii="Verdana" w:hAnsi="Verdana"/>
+                                  <w:b/>
+                                  <w:bCs/>
+                                  <w:color w:val="FFFF00"/>
+                                  <w:sz w:val="72"/>
+                                  <w:szCs w:val="72"/>
+                                </w:rPr>
+                                <w:t>Music</w:t>
+                              </w:r>
+                            </w:p>
+                          </w:txbxContent>
+                        </wps:txbx>
+                        <wps:bodyPr rot="0" spcFirstLastPara="0" vertOverflow="overflow" horzOverflow="overflow" vert="horz" wrap="none" lIns="91440" tIns="45720" rIns="91440" bIns="45720" numCol="1" spcCol="0" rtlCol="0" fromWordArt="0" anchor="t" anchorCtr="0" forceAA="0" compatLnSpc="1">
+                          <a:prstTxWarp prst="textNoShape">
+                            <a:avLst/>
+                          </a:prstTxWarp>
+                          <a:noAutofit/>
+                        </wps:bodyPr>
+                      </wps:wsp>
+                      <wps:wsp>
+                        <wps:cNvPr id="3" name="Text Box 3"/>
+                        <wps:cNvSpPr txBox="1"/>
+                        <wps:spPr>
+                          <a:xfrm>
+                            <a:off x="1282890" y="1951630"/>
+                            <a:ext cx="3474085" cy="914400"/>
+                          </a:xfrm>
+                          <a:prstGeom prst="rect">
+                            <a:avLst/>
+                          </a:prstGeom>
+                          <a:noFill/>
+                          <a:ln w="6350">
+                            <a:noFill/>
+                          </a:ln>
+                        </wps:spPr>
+                        <wps:txbx>
+                          <w:txbxContent>
+                            <w:p>
+                              <w:pPr>
+                                <w:rPr>
+                                  <w:rFonts w:ascii="Verdana" w:hAnsi="Verdana"/>
+                                  <w:b/>
+                                  <w:bCs/>
+                                  <w:color w:val="C45911" w:themeColor="accent2" w:themeShade="BF"/>
+                                  <w:sz w:val="72"/>
+                                  <w:szCs w:val="72"/>
+                                </w:rPr>
+                              </w:pPr>
+                              <w:r>
+                                <w:rPr>
+                                  <w:rFonts w:ascii="Verdana" w:hAnsi="Verdana"/>
+                                  <w:b/>
+                                  <w:bCs/>
+                                  <w:color w:val="C45911" w:themeColor="accent2" w:themeShade="BF"/>
+                                  <w:sz w:val="72"/>
+                                  <w:szCs w:val="72"/>
+                                </w:rPr>
+                                <w:t>Presentation</w:t>
+                              </w:r>
+                            </w:p>
+                          </w:txbxContent>
+                        </wps:txbx>
+                        <wps:bodyPr rot="0" spcFirstLastPara="0" vertOverflow="overflow" horzOverflow="overflow" vert="horz" wrap="none" lIns="91440" tIns="45720" rIns="91440" bIns="45720" numCol="1" spcCol="0" rtlCol="0" fromWordArt="0" anchor="t" anchorCtr="0" forceAA="0" compatLnSpc="1">
+                          <a:prstTxWarp prst="textNoShape">
+                            <a:avLst/>
+                          </a:prstTxWarp>
+                          <a:noAutofit/>
+                        </wps:bodyPr>
+                      </wps:wsp>
+                    </wpg:wgp>
                   </a:graphicData>
                 </a:graphic>
               </wp:anchor>
@@ -81,223 +177,839 @@
           </mc:Choice>
           <mc:Fallback>
             <w:pict>
-              <v:shapetype w14:anchorId="4C4986B7" id="_x0000_t202" coordsize="21600,21600" o:spt="202" path="m,l,21600r21600,l21600,xe">
-                <v:stroke joinstyle="miter"/>
-                <v:path gradientshapeok="t" o:connecttype="rect"/>
-              </v:shapetype>
-              <v:shape id="Text Box 1" o:spid="_x0000_s1026" type="#_x0000_t202" style="position:absolute;margin-left:33pt;margin-top:265.65pt;width:1in;height:1in;z-index:251659264;visibility:visible;mso-wrap-style:none;mso-wrap-distance-left:9pt;mso-wrap-distance-top:0;mso-wrap-distance-right:9pt;mso-wrap-distance-bottom:0;mso-position-horizontal:absolute;mso-position-horizontal-relative:text;mso-position-vertical:absolute;mso-position-vertical-relative:text;v-text-anchor:top" o:gfxdata="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" filled="f" stroked="f" strokeweight=".5pt">
-                <v:textbox>
-                  <w:txbxContent>
-                    <w:p>
-                      <w:pPr>
-                        <w:rPr>
-                          <w:rFonts w:ascii="Verdana" w:hAnsi="Verdana"/>
-                          <w:b/>
-                          <w:bCs/>
-                          <w:color w:val="FFFF00"/>
-                          <w:sz w:val="72"/>
-                          <w:szCs w:val="72"/>
-                        </w:rPr>
-                      </w:pPr>
-                      <w:r>
-                        <w:rPr>
-                          <w:rFonts w:ascii="Verdana" w:hAnsi="Verdana"/>
-                          <w:b/>
-                          <w:bCs/>
-                          <w:color w:val="FFFF00"/>
-                          <w:sz w:val="72"/>
-                          <w:szCs w:val="72"/>
-                        </w:rPr>
-                        <w:t>Music</w:t>
-                      </w:r>
-                    </w:p>
-                  </w:txbxContent>
-                </v:textbox>
-              </v:shape>
+              <v:group w14:anchorId="2A4C9DC3" id="Group 4" o:spid="_x0000_s1026" style="position:absolute;margin-left:0;margin-top:18.8pt;width:612pt;height:385.5pt;z-index:251661312;mso-position-horizontal:left;mso-position-horizontal-relative:page" coordsize="77724,48958" o:gfxdata="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">
+                <v:shapetype id="_x0000_t75" coordsize="21600,21600" o:spt="75" o:preferrelative="t" path="m@4@5l@4@11@9@11@9@5xe" filled="f" stroked="f">
+                  <v:stroke joinstyle="miter"/>
+                  <v:formulas>
+                    <v:f eqn="if lineDrawn pixelLineWidth 0"/>
+                    <v:f eqn="sum @0 1 0"/>
+                    <v:f eqn="sum 0 0 @1"/>
+                    <v:f eqn="prod @2 1 2"/>
+                    <v:f eqn="prod @3 21600 pixelWidth"/>
+                    <v:f eqn="prod @3 21600 pixelHeight"/>
+                    <v:f eqn="sum @0 0 1"/>
+                    <v:f eqn="prod @6 1 2"/>
+                    <v:f eqn="prod @7 21600 pixelWidth"/>
+                    <v:f eqn="sum @8 21600 0"/>
+                    <v:f eqn="prod @7 21600 pixelHeight"/>
+                    <v:f eqn="sum @10 21600 0"/>
+                  </v:formulas>
+                  <v:path o:extrusionok="f" gradientshapeok="t" o:connecttype="rect"/>
+                  <o:lock v:ext="edit" aspectratio="t"/>
+                </v:shapetype>
+                <v:shape id="Picture 2" o:spid="_x0000_s1027" type="#_x0000_t75" style="position:absolute;width:77724;height:48958;visibility:visible;mso-wrap-style:square" o:gfxdata="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">
+                  <v:imagedata r:id="rId5" o:title=""/>
+                </v:shape>
+                <v:shapetype id="_x0000_t202" coordsize="21600,21600" o:spt="202" path="m,l,21600r21600,l21600,xe">
+                  <v:stroke joinstyle="miter"/>
+                  <v:path gradientshapeok="t" o:connecttype="rect"/>
+                </v:shapetype>
+                <v:shape id="Text Box 1" o:spid="_x0000_s1028" type="#_x0000_t202" style="position:absolute;left:12828;top:14739;width:16453;height:9144;visibility:visible;mso-wrap-style:none;v-text-anchor:top" o:gfxdata="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" filled="f" stroked="f" strokeweight=".5pt">
+                  <v:textbox>
+                    <w:txbxContent>
+                      <w:p>
+                        <w:pPr>
+                          <w:rPr>
+                            <w:rFonts w:ascii="Verdana" w:hAnsi="Verdana"/>
+                            <w:b/>
+                            <w:bCs/>
+                            <w:color w:val="FFFF00"/>
+                            <w:sz w:val="72"/>
+                            <w:szCs w:val="72"/>
+                          </w:rPr>
+                        </w:pPr>
+                        <w:r>
+                          <w:rPr>
+                            <w:rFonts w:ascii="Verdana" w:hAnsi="Verdana"/>
+                            <w:b/>
+                            <w:bCs/>
+                            <w:color w:val="FFFF00"/>
+                            <w:sz w:val="72"/>
+                            <w:szCs w:val="72"/>
+                          </w:rPr>
+                          <w:t>Music</w:t>
+                        </w:r>
+                      </w:p>
+                    </w:txbxContent>
+                  </v:textbox>
+                </v:shape>
+                <v:shape id="Text Box 3" o:spid="_x0000_s1029" type="#_x0000_t202" style="position:absolute;left:12828;top:19516;width:34741;height:9144;visibility:visible;mso-wrap-style:none;v-text-anchor:top" o:gfxdata="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" filled="f" stroked="f" strokeweight=".5pt">
+                  <v:textbox>
+                    <w:txbxContent>
+                      <w:p>
+                        <w:pPr>
+                          <w:rPr>
+                            <w:rFonts w:ascii="Verdana" w:hAnsi="Verdana"/>
+                            <w:b/>
+                            <w:bCs/>
+                            <w:color w:val="C45911" w:themeColor="accent2" w:themeShade="BF"/>
+                            <w:sz w:val="72"/>
+                            <w:szCs w:val="72"/>
+                          </w:rPr>
+                        </w:pPr>
+                        <w:r>
+                          <w:rPr>
+                            <w:rFonts w:ascii="Verdana" w:hAnsi="Verdana"/>
+                            <w:b/>
+                            <w:bCs/>
+                            <w:color w:val="C45911" w:themeColor="accent2" w:themeShade="BF"/>
+                            <w:sz w:val="72"/>
+                            <w:szCs w:val="72"/>
+                          </w:rPr>
+                          <w:t>Presentation</w:t>
+                        </w:r>
+                      </w:p>
+                    </w:txbxContent>
+                  </v:textbox>
+                </v:shape>
+                <w10:wrap anchorx="page"/>
+              </v:group>
             </w:pict>
           </mc:Fallback>
         </mc:AlternateContent>
       </w:r>
-      <w:r>
-        <w:rPr>
-          <w:noProof/>
-        </w:rPr>
-        <mc:AlternateContent>
-          <mc:Choice Requires="wps">
-            <w:drawing>
-              <wp:anchor distT="0" distB="0" distL="114300" distR="114300" simplePos="0" relativeHeight="251661312" behindDoc="0" locked="0" layoutInCell="1" allowOverlap="1" wp14:anchorId="76536DA4" wp14:editId="07903CA9">
-                <wp:simplePos x="0" y="0"/>
-                <wp:positionH relativeFrom="column">
-                  <wp:posOffset>419100</wp:posOffset>
-                </wp:positionH>
-                <wp:positionV relativeFrom="paragraph">
-                  <wp:posOffset>3876675</wp:posOffset>
-                </wp:positionV>
-                <wp:extent cx="914400" cy="914400"/>
-                <wp:effectExtent l="0" t="0" r="0" b="0"/>
-                <wp:wrapNone/>
-                <wp:docPr id="3" name="Text Box 3"/>
-                <wp:cNvGraphicFramePr/>
-                <a:graphic xmlns:a="http://schemas.openxmlformats.org/drawingml/2006/main">
-                  <a:graphicData uri="http://schemas.microsoft.com/office/word/2010/wordprocessingShape">
-                    <wps:wsp>
-                      <wps:cNvSpPr txBox="1"/>
-                      <wps:spPr>
-                        <a:xfrm>
-                          <a:off x="0" y="0"/>
-                          <a:ext cx="914400" cy="914400"/>
-                        </a:xfrm>
-                        <a:prstGeom prst="rect">
-                          <a:avLst/>
-                        </a:prstGeom>
-                        <a:noFill/>
-                        <a:ln w="6350">
-                          <a:noFill/>
-                        </a:ln>
-                      </wps:spPr>
-                      <wps:txbx>
-                        <w:txbxContent>
-                          <w:p>
-                            <w:pPr>
-                              <w:rPr>
-                                <w:rFonts w:ascii="Verdana" w:hAnsi="Verdana"/>
-                                <w:b/>
-                                <w:bCs/>
-                                <w:color w:val="C45911" w:themeColor="accent2" w:themeShade="BF"/>
-                                <w:sz w:val="72"/>
-                                <w:szCs w:val="72"/>
-                              </w:rPr>
-                            </w:pPr>
-                            <w:r>
-                              <w:rPr>
-                                <w:rFonts w:ascii="Verdana" w:hAnsi="Verdana"/>
-                                <w:b/>
-                                <w:bCs/>
-                                <w:color w:val="C45911" w:themeColor="accent2" w:themeShade="BF"/>
-                                <w:sz w:val="72"/>
-                                <w:szCs w:val="72"/>
-                              </w:rPr>
-                              <w:t>Presentation</w:t>
-                            </w:r>
-                          </w:p>
-                        </w:txbxContent>
-                      </wps:txbx>
-                      <wps:bodyPr rot="0" spcFirstLastPara="0" vertOverflow="overflow" horzOverflow="overflow" vert="horz" wrap="none" lIns="91440" tIns="45720" rIns="91440" bIns="45720" numCol="1" spcCol="0" rtlCol="0" fromWordArt="0" anchor="t" anchorCtr="0" forceAA="0" compatLnSpc="1">
-                        <a:prstTxWarp prst="textNoShape">
-                          <a:avLst/>
-                        </a:prstTxWarp>
-                        <a:noAutofit/>
-                      </wps:bodyPr>
-                    </wps:wsp>
-                  </a:graphicData>
-                </a:graphic>
-              </wp:anchor>
-            </w:drawing>
-          </mc:Choice>
-          <mc:Fallback>
-            <w:pict>
-              <v:shape w14:anchorId="76536DA4" id="Text Box 3" o:spid="_x0000_s1027" type="#_x0000_t202" style="position:absolute;margin-left:33pt;margin-top:305.25pt;width:1in;height:1in;z-index:251661312;visibility:visible;mso-wrap-style:none;mso-wrap-distance-left:9pt;mso-wrap-distance-top:0;mso-wrap-distance-right:9pt;mso-wrap-distance-bottom:0;mso-position-horizontal:absolute;mso-position-horizontal-relative:text;mso-position-vertical:absolute;mso-position-vertical-relative:text;v-text-anchor:top" o:gfxdata="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" filled="f" stroked="f" strokeweight=".5pt">
-                <v:textbox>
-                  <w:txbxContent>
-                    <w:p>
-                      <w:pPr>
-                        <w:rPr>
-                          <w:rFonts w:ascii="Verdana" w:hAnsi="Verdana"/>
-                          <w:b/>
-                          <w:bCs/>
-                          <w:color w:val="C45911" w:themeColor="accent2" w:themeShade="BF"/>
-                          <w:sz w:val="72"/>
-                          <w:szCs w:val="72"/>
-                        </w:rPr>
-                      </w:pPr>
-                      <w:r>
-                        <w:rPr>
-                          <w:rFonts w:ascii="Verdana" w:hAnsi="Verdana"/>
-                          <w:b/>
-                          <w:bCs/>
-                          <w:color w:val="C45911" w:themeColor="accent2" w:themeShade="BF"/>
-                          <w:sz w:val="72"/>
-                          <w:szCs w:val="72"/>
-                        </w:rPr>
-                        <w:t>Presentation</w:t>
-                      </w:r>
-                    </w:p>
-                  </w:txbxContent>
-                </v:textbox>
-              </v:shape>
-            </w:pict>
-          </mc:Fallback>
-        </mc:AlternateContent>
-      </w:r>
-      <w:r>
-        <w:rPr>
-          <w:noProof/>
-        </w:rPr>
-        <w:drawing>
-          <wp:anchor distT="0" distB="0" distL="114300" distR="114300" simplePos="0" relativeHeight="251658240" behindDoc="0" locked="0" layoutInCell="1" allowOverlap="1" wp14:anchorId="553DBFA6" wp14:editId="2A399228">
-            <wp:simplePos x="0" y="0"/>
-            <wp:positionH relativeFrom="page">
-              <wp:align>right</wp:align>
-            </wp:positionH>
-            <wp:positionV relativeFrom="paragraph">
-              <wp:posOffset>1678305</wp:posOffset>
-            </wp:positionV>
-            <wp:extent cx="7772400" cy="4895850"/>
-            <wp:effectExtent l="0" t="0" r="0" b="0"/>
-            <wp:wrapThrough wrapText="bothSides">
-              <wp:wrapPolygon edited="0">
-                <wp:start x="0" y="0"/>
-                <wp:lineTo x="0" y="21516"/>
-                <wp:lineTo x="21547" y="21516"/>
-                <wp:lineTo x="21547" y="0"/>
-                <wp:lineTo x="0" y="0"/>
-              </wp:wrapPolygon>
-            </wp:wrapThrough>
-            <wp:docPr id="2" name="Picture 2"/>
-            <wp:cNvGraphicFramePr>
-              <a:graphicFrameLocks xmlns:a="http://schemas.openxmlformats.org/drawingml/2006/main" noChangeAspect="1"/>
-            </wp:cNvGraphicFramePr>
-            <a:graphic xmlns:a="http://schemas.openxmlformats.org/drawingml/2006/main">
-              <a:graphicData uri="http://schemas.openxmlformats.org/drawingml/2006/picture">
-                <pic:pic xmlns:pic="http://schemas.openxmlformats.org/drawingml/2006/picture">
-                  <pic:nvPicPr>
-                    <pic:cNvPr id="2" name="Picture 2"/>
-                    <pic:cNvPicPr/>
-                  </pic:nvPicPr>
-                  <pic:blipFill>
-                    <a:blip r:embed="rId4">
-                      <a:extLst>
-                        <a:ext uri="{28A0092B-C50C-407E-A947-70E740481C1C}">
-                          <a14:useLocalDpi xmlns:a14="http://schemas.microsoft.com/office/drawing/2010/main" val="0"/>
-                        </a:ext>
-                      </a:extLst>
-                    </a:blip>
-                    <a:stretch>
-                      <a:fillRect/>
-                    </a:stretch>
-                  </pic:blipFill>
-                  <pic:spPr>
-                    <a:xfrm>
-                      <a:off x="0" y="0"/>
-                      <a:ext cx="7772400" cy="4895850"/>
-                    </a:xfrm>
-                    <a:prstGeom prst="rect">
-                      <a:avLst/>
-                    </a:prstGeom>
-                  </pic:spPr>
-                </pic:pic>
-              </a:graphicData>
-            </a:graphic>
-            <wp14:sizeRelH relativeFrom="margin">
-              <wp14:pctWidth>0</wp14:pctWidth>
-            </wp14:sizeRelH>
-            <wp14:sizeRelV relativeFrom="margin">
-              <wp14:pctHeight>0</wp14:pctHeight>
-            </wp14:sizeRelV>
-          </wp:anchor>
-        </w:drawing>
-      </w:r>
     </w:p>
+    <w:p/>
+    <w:p/>
+    <w:p/>
+    <w:p/>
+    <w:p/>
+    <w:p/>
+    <w:p/>
+    <w:p/>
+    <w:p/>
+    <w:p/>
+    <w:p/>
+    <w:p/>
+    <w:p/>
+    <w:p/>
+    <w:p/>
+    <w:p/>
+    <w:p/>
+    <w:p/>
+    <w:p/>
+    <w:p/>
+    <w:p/>
+    <w:p/>
+    <w:p/>
+    <w:p>
+      <w:proofErr w:type="spellStart"/>
+      <w:r>
+        <w:rPr>
+          <w:sz w:val="38"/>
+          <w:szCs w:val="38"/>
+        </w:rPr>
+        <w:lastRenderedPageBreak/>
+        <w:t>Latar</w:t>
+      </w:r>
+      <w:proofErr w:type="spellEnd"/>
+      <w:r>
+        <w:rPr>
+          <w:sz w:val="38"/>
+          <w:szCs w:val="38"/>
+        </w:rPr>
+        <w:t xml:space="preserve"> </w:t>
+      </w:r>
+      <w:proofErr w:type="spellStart"/>
+      <w:r>
+        <w:rPr>
+          <w:sz w:val="38"/>
+          <w:szCs w:val="38"/>
+        </w:rPr>
+        <w:t>belakang</w:t>
+      </w:r>
+      <w:proofErr w:type="spellEnd"/>
+      <w:r>
+        <w:rPr>
+          <w:sz w:val="38"/>
+          <w:szCs w:val="38"/>
+        </w:rPr>
+        <w:t xml:space="preserve"> </w:t>
+      </w:r>
+      <w:proofErr w:type="spellStart"/>
+      <w:r>
+        <w:rPr>
+          <w:sz w:val="38"/>
+          <w:szCs w:val="38"/>
+        </w:rPr>
+        <w:t>kelompok</w:t>
+      </w:r>
+      <w:proofErr w:type="spellEnd"/>
+      <w:r>
+        <w:rPr>
+          <w:sz w:val="38"/>
+          <w:szCs w:val="38"/>
+        </w:rPr>
+        <w:t xml:space="preserve"> kami </w:t>
+      </w:r>
+      <w:proofErr w:type="spellStart"/>
+      <w:r>
+        <w:rPr>
+          <w:sz w:val="38"/>
+          <w:szCs w:val="38"/>
+        </w:rPr>
+        <w:t>memilih</w:t>
+      </w:r>
+      <w:proofErr w:type="spellEnd"/>
+      <w:r>
+        <w:rPr>
+          <w:sz w:val="38"/>
+          <w:szCs w:val="38"/>
+        </w:rPr>
+        <w:t xml:space="preserve"> </w:t>
+      </w:r>
+      <w:proofErr w:type="spellStart"/>
+      <w:r>
+        <w:rPr>
+          <w:sz w:val="38"/>
+          <w:szCs w:val="38"/>
+        </w:rPr>
+        <w:t>topik</w:t>
+      </w:r>
+      <w:proofErr w:type="spellEnd"/>
+      <w:r>
+        <w:rPr>
+          <w:sz w:val="38"/>
+          <w:szCs w:val="38"/>
+        </w:rPr>
+        <w:t xml:space="preserve"> </w:t>
+      </w:r>
+      <w:proofErr w:type="spellStart"/>
+      <w:r>
+        <w:rPr>
+          <w:sz w:val="38"/>
+          <w:szCs w:val="38"/>
+        </w:rPr>
+        <w:t>musik</w:t>
+      </w:r>
+      <w:proofErr w:type="spellEnd"/>
+      <w:r>
+        <w:rPr>
+          <w:sz w:val="38"/>
+          <w:szCs w:val="38"/>
+        </w:rPr>
+        <w:t xml:space="preserve"> </w:t>
+      </w:r>
+      <w:proofErr w:type="spellStart"/>
+      <w:r>
+        <w:rPr>
+          <w:sz w:val="38"/>
+          <w:szCs w:val="38"/>
+        </w:rPr>
+        <w:t>karena</w:t>
+      </w:r>
+      <w:proofErr w:type="spellEnd"/>
+      <w:r>
+        <w:rPr>
+          <w:sz w:val="38"/>
+          <w:szCs w:val="38"/>
+        </w:rPr>
+        <w:t xml:space="preserve"> </w:t>
+      </w:r>
+      <w:proofErr w:type="spellStart"/>
+      <w:r>
+        <w:rPr>
+          <w:sz w:val="38"/>
+          <w:szCs w:val="38"/>
+        </w:rPr>
+        <w:t>musik</w:t>
+      </w:r>
+      <w:proofErr w:type="spellEnd"/>
+      <w:r>
+        <w:rPr>
+          <w:sz w:val="38"/>
+          <w:szCs w:val="38"/>
+        </w:rPr>
+        <w:t xml:space="preserve"> </w:t>
+      </w:r>
+      <w:proofErr w:type="spellStart"/>
+      <w:r>
+        <w:rPr>
+          <w:sz w:val="38"/>
+          <w:szCs w:val="38"/>
+        </w:rPr>
+        <w:t>selalu</w:t>
+      </w:r>
+      <w:proofErr w:type="spellEnd"/>
+      <w:r>
+        <w:rPr>
+          <w:sz w:val="38"/>
+          <w:szCs w:val="38"/>
+        </w:rPr>
+        <w:t xml:space="preserve"> </w:t>
+      </w:r>
+      <w:proofErr w:type="spellStart"/>
+      <w:r>
+        <w:rPr>
+          <w:sz w:val="38"/>
+          <w:szCs w:val="38"/>
+        </w:rPr>
+        <w:t>berkaitan</w:t>
+      </w:r>
+      <w:proofErr w:type="spellEnd"/>
+      <w:r>
+        <w:rPr>
+          <w:sz w:val="38"/>
+          <w:szCs w:val="38"/>
+        </w:rPr>
+        <w:t xml:space="preserve"> </w:t>
+      </w:r>
+      <w:proofErr w:type="spellStart"/>
+      <w:r>
+        <w:rPr>
+          <w:sz w:val="38"/>
+          <w:szCs w:val="38"/>
+        </w:rPr>
+        <w:t>dengan</w:t>
+      </w:r>
+      <w:proofErr w:type="spellEnd"/>
+      <w:r>
+        <w:rPr>
+          <w:sz w:val="38"/>
+          <w:szCs w:val="38"/>
+        </w:rPr>
+        <w:t xml:space="preserve"> </w:t>
+      </w:r>
+      <w:proofErr w:type="spellStart"/>
+      <w:r>
+        <w:rPr>
+          <w:sz w:val="38"/>
+          <w:szCs w:val="38"/>
+        </w:rPr>
+        <w:t>manusia</w:t>
+      </w:r>
+      <w:proofErr w:type="spellEnd"/>
+      <w:r>
+        <w:rPr>
+          <w:sz w:val="38"/>
+          <w:szCs w:val="38"/>
+        </w:rPr>
+        <w:t>,</w:t>
+      </w:r>
+      <w:r>
+        <w:rPr>
+          <w:sz w:val="38"/>
+          <w:szCs w:val="38"/>
+        </w:rPr>
+        <w:t xml:space="preserve"> </w:t>
+      </w:r>
+      <w:proofErr w:type="spellStart"/>
+      <w:r>
+        <w:rPr>
+          <w:sz w:val="38"/>
+          <w:szCs w:val="38"/>
+        </w:rPr>
+        <w:t>saat</w:t>
+      </w:r>
+      <w:proofErr w:type="spellEnd"/>
+      <w:r>
+        <w:rPr>
+          <w:sz w:val="38"/>
+          <w:szCs w:val="38"/>
+        </w:rPr>
+        <w:t xml:space="preserve"> </w:t>
+      </w:r>
+      <w:proofErr w:type="spellStart"/>
+      <w:r>
+        <w:rPr>
+          <w:sz w:val="38"/>
+          <w:szCs w:val="38"/>
+        </w:rPr>
+        <w:t>sedih</w:t>
+      </w:r>
+      <w:proofErr w:type="spellEnd"/>
+      <w:r>
+        <w:rPr>
+          <w:sz w:val="38"/>
+          <w:szCs w:val="38"/>
+        </w:rPr>
+        <w:t xml:space="preserve"> </w:t>
+      </w:r>
+      <w:proofErr w:type="spellStart"/>
+      <w:r>
+        <w:rPr>
+          <w:sz w:val="38"/>
+          <w:szCs w:val="38"/>
+        </w:rPr>
+        <w:t>terkadang</w:t>
+      </w:r>
+      <w:proofErr w:type="spellEnd"/>
+      <w:r>
+        <w:rPr>
+          <w:sz w:val="38"/>
+          <w:szCs w:val="38"/>
+        </w:rPr>
+        <w:t xml:space="preserve"> </w:t>
+      </w:r>
+      <w:proofErr w:type="spellStart"/>
+      <w:r>
+        <w:rPr>
+          <w:sz w:val="38"/>
+          <w:szCs w:val="38"/>
+        </w:rPr>
+        <w:t>manusia</w:t>
+      </w:r>
+      <w:proofErr w:type="spellEnd"/>
+      <w:r>
+        <w:rPr>
+          <w:sz w:val="38"/>
+          <w:szCs w:val="38"/>
+        </w:rPr>
+        <w:t xml:space="preserve"> </w:t>
+      </w:r>
+      <w:proofErr w:type="spellStart"/>
+      <w:r>
+        <w:rPr>
+          <w:sz w:val="38"/>
+          <w:szCs w:val="38"/>
+        </w:rPr>
+        <w:t>mendengarkan</w:t>
+      </w:r>
+      <w:proofErr w:type="spellEnd"/>
+      <w:r>
+        <w:rPr>
+          <w:sz w:val="38"/>
+          <w:szCs w:val="38"/>
+        </w:rPr>
+        <w:t xml:space="preserve"> </w:t>
+      </w:r>
+      <w:r>
+        <w:rPr>
+          <w:sz w:val="38"/>
+          <w:szCs w:val="38"/>
+        </w:rPr>
+        <w:t>music,</w:t>
+      </w:r>
+      <w:r>
+        <w:rPr>
+          <w:sz w:val="38"/>
+          <w:szCs w:val="38"/>
+        </w:rPr>
+        <w:t xml:space="preserve"> </w:t>
+      </w:r>
+      <w:proofErr w:type="spellStart"/>
+      <w:r>
+        <w:rPr>
+          <w:sz w:val="38"/>
+          <w:szCs w:val="38"/>
+        </w:rPr>
+        <w:t>saat</w:t>
+      </w:r>
+      <w:proofErr w:type="spellEnd"/>
+      <w:r>
+        <w:rPr>
+          <w:sz w:val="38"/>
+          <w:szCs w:val="38"/>
+        </w:rPr>
+        <w:t xml:space="preserve"> </w:t>
+      </w:r>
+      <w:proofErr w:type="spellStart"/>
+      <w:r>
+        <w:rPr>
+          <w:sz w:val="38"/>
+          <w:szCs w:val="38"/>
+        </w:rPr>
+        <w:t>bahagia</w:t>
+      </w:r>
+      <w:proofErr w:type="spellEnd"/>
+      <w:r>
+        <w:rPr>
+          <w:sz w:val="38"/>
+          <w:szCs w:val="38"/>
+        </w:rPr>
+        <w:t xml:space="preserve"> </w:t>
+      </w:r>
+      <w:proofErr w:type="spellStart"/>
+      <w:r>
+        <w:rPr>
+          <w:sz w:val="38"/>
+          <w:szCs w:val="38"/>
+        </w:rPr>
+        <w:t>manusia</w:t>
+      </w:r>
+      <w:proofErr w:type="spellEnd"/>
+      <w:r>
+        <w:rPr>
+          <w:sz w:val="38"/>
+          <w:szCs w:val="38"/>
+        </w:rPr>
+        <w:t xml:space="preserve"> juga </w:t>
+      </w:r>
+      <w:proofErr w:type="spellStart"/>
+      <w:r>
+        <w:rPr>
+          <w:sz w:val="38"/>
+          <w:szCs w:val="38"/>
+        </w:rPr>
+        <w:t>mendengarkan</w:t>
+      </w:r>
+      <w:proofErr w:type="spellEnd"/>
+      <w:r>
+        <w:rPr>
+          <w:sz w:val="38"/>
+          <w:szCs w:val="38"/>
+        </w:rPr>
+        <w:t xml:space="preserve"> </w:t>
+      </w:r>
+      <w:proofErr w:type="spellStart"/>
+      <w:r>
+        <w:rPr>
+          <w:sz w:val="38"/>
+          <w:szCs w:val="38"/>
+        </w:rPr>
+        <w:t>musik</w:t>
+      </w:r>
+      <w:proofErr w:type="spellEnd"/>
+      <w:r>
+        <w:rPr>
+          <w:sz w:val="38"/>
+          <w:szCs w:val="38"/>
+        </w:rPr>
+        <w:t xml:space="preserve">, </w:t>
+      </w:r>
+      <w:proofErr w:type="spellStart"/>
+      <w:r>
+        <w:rPr>
+          <w:sz w:val="38"/>
+          <w:szCs w:val="38"/>
+        </w:rPr>
+        <w:t>sehingga</w:t>
+      </w:r>
+      <w:proofErr w:type="spellEnd"/>
+      <w:r>
+        <w:rPr>
+          <w:sz w:val="38"/>
+          <w:szCs w:val="38"/>
+        </w:rPr>
+        <w:t xml:space="preserve"> </w:t>
+      </w:r>
+      <w:proofErr w:type="spellStart"/>
+      <w:r>
+        <w:rPr>
+          <w:sz w:val="38"/>
+          <w:szCs w:val="38"/>
+        </w:rPr>
+        <w:t>musik</w:t>
+      </w:r>
+      <w:proofErr w:type="spellEnd"/>
+      <w:r>
+        <w:rPr>
+          <w:sz w:val="38"/>
+          <w:szCs w:val="38"/>
+        </w:rPr>
+        <w:t xml:space="preserve"> </w:t>
+      </w:r>
+      <w:proofErr w:type="spellStart"/>
+      <w:r>
+        <w:rPr>
+          <w:sz w:val="38"/>
+          <w:szCs w:val="38"/>
+        </w:rPr>
+        <w:t>menjadi</w:t>
+      </w:r>
+      <w:proofErr w:type="spellEnd"/>
+      <w:r>
+        <w:rPr>
+          <w:sz w:val="38"/>
+          <w:szCs w:val="38"/>
+        </w:rPr>
+        <w:t xml:space="preserve"> </w:t>
+      </w:r>
+      <w:proofErr w:type="spellStart"/>
+      <w:r>
+        <w:rPr>
+          <w:sz w:val="38"/>
+          <w:szCs w:val="38"/>
+        </w:rPr>
+        <w:t>kebutuhan</w:t>
+      </w:r>
+      <w:proofErr w:type="spellEnd"/>
+      <w:r>
+        <w:rPr>
+          <w:sz w:val="38"/>
+          <w:szCs w:val="38"/>
+        </w:rPr>
+        <w:t xml:space="preserve"> </w:t>
+      </w:r>
+      <w:proofErr w:type="spellStart"/>
+      <w:r>
+        <w:rPr>
+          <w:sz w:val="38"/>
+          <w:szCs w:val="38"/>
+        </w:rPr>
+        <w:t>manusia</w:t>
+      </w:r>
+      <w:proofErr w:type="spellEnd"/>
+      <w:r>
+        <w:rPr>
+          <w:sz w:val="38"/>
+          <w:szCs w:val="38"/>
+        </w:rPr>
+        <w:t xml:space="preserve"> </w:t>
+      </w:r>
+      <w:proofErr w:type="spellStart"/>
+      <w:r>
+        <w:rPr>
+          <w:sz w:val="38"/>
+          <w:szCs w:val="38"/>
+        </w:rPr>
+        <w:t>dimanapun</w:t>
+      </w:r>
+      <w:proofErr w:type="spellEnd"/>
+      <w:r>
+        <w:rPr>
+          <w:sz w:val="38"/>
+          <w:szCs w:val="38"/>
+        </w:rPr>
+        <w:t xml:space="preserve"> dan </w:t>
+      </w:r>
+      <w:proofErr w:type="spellStart"/>
+      <w:r>
+        <w:rPr>
+          <w:sz w:val="38"/>
+          <w:szCs w:val="38"/>
+        </w:rPr>
+        <w:t>kapanpun</w:t>
+      </w:r>
+      <w:proofErr w:type="spellEnd"/>
+      <w:r>
+        <w:rPr>
+          <w:sz w:val="38"/>
+          <w:szCs w:val="38"/>
+        </w:rPr>
+        <w:t xml:space="preserve">. Karena itu kami </w:t>
+      </w:r>
+      <w:proofErr w:type="spellStart"/>
+      <w:r>
+        <w:rPr>
+          <w:sz w:val="38"/>
+          <w:szCs w:val="38"/>
+        </w:rPr>
+        <w:t>memilih</w:t>
+      </w:r>
+      <w:proofErr w:type="spellEnd"/>
+      <w:r>
+        <w:rPr>
+          <w:sz w:val="38"/>
+          <w:szCs w:val="38"/>
+        </w:rPr>
+        <w:t xml:space="preserve"> </w:t>
+      </w:r>
+      <w:proofErr w:type="spellStart"/>
+      <w:r>
+        <w:rPr>
+          <w:sz w:val="38"/>
+          <w:szCs w:val="38"/>
+        </w:rPr>
+        <w:t>topik</w:t>
+      </w:r>
+      <w:proofErr w:type="spellEnd"/>
+      <w:r>
+        <w:rPr>
+          <w:sz w:val="38"/>
+          <w:szCs w:val="38"/>
+        </w:rPr>
+        <w:t xml:space="preserve"> </w:t>
+      </w:r>
+      <w:r>
+        <w:rPr>
+          <w:sz w:val="38"/>
+          <w:szCs w:val="38"/>
+        </w:rPr>
+        <w:t>music.</w:t>
+      </w:r>
+      <w:r>
+        <w:rPr>
+          <w:sz w:val="38"/>
+          <w:szCs w:val="38"/>
+        </w:rPr>
+        <w:t xml:space="preserve"> </w:t>
+      </w:r>
+      <w:proofErr w:type="spellStart"/>
+      <w:r>
+        <w:rPr>
+          <w:sz w:val="38"/>
+          <w:szCs w:val="38"/>
+        </w:rPr>
+        <w:t>A</w:t>
+      </w:r>
+      <w:r>
+        <w:rPr>
+          <w:sz w:val="38"/>
+          <w:szCs w:val="38"/>
+        </w:rPr>
+        <w:t>plikasi</w:t>
+      </w:r>
+      <w:proofErr w:type="spellEnd"/>
+      <w:r>
+        <w:rPr>
+          <w:sz w:val="38"/>
+          <w:szCs w:val="38"/>
+        </w:rPr>
+        <w:t xml:space="preserve"> kami </w:t>
+      </w:r>
+      <w:proofErr w:type="spellStart"/>
+      <w:r>
+        <w:rPr>
+          <w:sz w:val="38"/>
+          <w:szCs w:val="38"/>
+        </w:rPr>
+        <w:t>bertujuan</w:t>
+      </w:r>
+      <w:proofErr w:type="spellEnd"/>
+      <w:r>
+        <w:rPr>
+          <w:sz w:val="38"/>
+          <w:szCs w:val="38"/>
+        </w:rPr>
+        <w:t xml:space="preserve"> </w:t>
+      </w:r>
+      <w:proofErr w:type="spellStart"/>
+      <w:r>
+        <w:rPr>
+          <w:sz w:val="38"/>
+          <w:szCs w:val="38"/>
+        </w:rPr>
+        <w:t>menyebarkan</w:t>
+      </w:r>
+      <w:proofErr w:type="spellEnd"/>
+      <w:r>
+        <w:rPr>
+          <w:sz w:val="38"/>
+          <w:szCs w:val="38"/>
+        </w:rPr>
+        <w:t xml:space="preserve"> semua </w:t>
+      </w:r>
+      <w:proofErr w:type="spellStart"/>
+      <w:r>
+        <w:rPr>
+          <w:sz w:val="38"/>
+          <w:szCs w:val="38"/>
+        </w:rPr>
+        <w:t>karya-karya</w:t>
+      </w:r>
+      <w:proofErr w:type="spellEnd"/>
+      <w:r>
+        <w:rPr>
+          <w:sz w:val="38"/>
+          <w:szCs w:val="38"/>
+        </w:rPr>
+        <w:t xml:space="preserve"> </w:t>
+      </w:r>
+      <w:proofErr w:type="spellStart"/>
+      <w:r>
+        <w:rPr>
+          <w:sz w:val="38"/>
+          <w:szCs w:val="38"/>
+        </w:rPr>
+        <w:t>musik</w:t>
+      </w:r>
+      <w:proofErr w:type="spellEnd"/>
+      <w:r>
+        <w:rPr>
+          <w:sz w:val="38"/>
+          <w:szCs w:val="38"/>
+        </w:rPr>
+        <w:t xml:space="preserve"> yang </w:t>
+      </w:r>
+      <w:proofErr w:type="spellStart"/>
+      <w:r>
+        <w:rPr>
+          <w:sz w:val="38"/>
+          <w:szCs w:val="38"/>
+        </w:rPr>
+        <w:t>indah</w:t>
+      </w:r>
+      <w:proofErr w:type="spellEnd"/>
+      <w:r>
+        <w:rPr>
+          <w:sz w:val="38"/>
+          <w:szCs w:val="38"/>
+        </w:rPr>
+        <w:t xml:space="preserve"> ke </w:t>
+      </w:r>
+      <w:proofErr w:type="spellStart"/>
+      <w:r>
+        <w:rPr>
+          <w:sz w:val="38"/>
+          <w:szCs w:val="38"/>
+        </w:rPr>
+        <w:t>berbagai</w:t>
+      </w:r>
+      <w:proofErr w:type="spellEnd"/>
+      <w:r>
+        <w:rPr>
+          <w:sz w:val="38"/>
+          <w:szCs w:val="38"/>
+        </w:rPr>
+        <w:t xml:space="preserve"> </w:t>
+      </w:r>
+      <w:proofErr w:type="spellStart"/>
+      <w:r>
+        <w:rPr>
+          <w:sz w:val="38"/>
+          <w:szCs w:val="38"/>
+        </w:rPr>
+        <w:t>penikmat</w:t>
+      </w:r>
+      <w:proofErr w:type="spellEnd"/>
+      <w:r>
+        <w:rPr>
+          <w:sz w:val="38"/>
+          <w:szCs w:val="38"/>
+        </w:rPr>
+        <w:t xml:space="preserve"> </w:t>
+      </w:r>
+      <w:proofErr w:type="spellStart"/>
+      <w:r>
+        <w:rPr>
+          <w:sz w:val="38"/>
+          <w:szCs w:val="38"/>
+        </w:rPr>
+        <w:t>musik</w:t>
+      </w:r>
+      <w:proofErr w:type="spellEnd"/>
+      <w:r>
+        <w:rPr>
+          <w:sz w:val="38"/>
+          <w:szCs w:val="38"/>
+        </w:rPr>
+        <w:t xml:space="preserve"> </w:t>
+      </w:r>
+      <w:proofErr w:type="spellStart"/>
+      <w:r>
+        <w:rPr>
+          <w:sz w:val="38"/>
+          <w:szCs w:val="38"/>
+        </w:rPr>
+        <w:t>dimanapun</w:t>
+      </w:r>
+      <w:proofErr w:type="spellEnd"/>
+      <w:r>
+        <w:rPr>
+          <w:sz w:val="38"/>
+          <w:szCs w:val="38"/>
+        </w:rPr>
+        <w:t xml:space="preserve"> </w:t>
+      </w:r>
+      <w:proofErr w:type="spellStart"/>
+      <w:r>
+        <w:rPr>
+          <w:sz w:val="38"/>
+          <w:szCs w:val="38"/>
+        </w:rPr>
+        <w:t>berada</w:t>
+      </w:r>
+      <w:proofErr w:type="spellEnd"/>
+      <w:r>
+        <w:rPr>
+          <w:sz w:val="38"/>
+          <w:szCs w:val="38"/>
+        </w:rPr>
+        <w:t>.</w:t>
+      </w:r>
+    </w:p>
+    <w:p/>
     <w:sectPr>
       <w:pgSz w:w="12240" w:h="15840"/>
       <w:pgMar w:top="1440" w:right="1440" w:bottom="1440" w:left="1440" w:header="720" w:footer="720" w:gutter="0"/>

</xml_diff>

<commit_message>
Menambahkan Tabel Hasil Laporan Sprint Review
</commit_message>
<xml_diff>
--- a/LolKocakWkWk.docx
+++ b/LolKocakWkWk.docx
@@ -2673,6 +2673,328 @@
         </w:rPr>
         <w:t>Tabel Report Daily Scrum Meeting</w:t>
       </w:r>
+    </w:p>
+    <w:p/>
+    <w:p>
+      <w:pPr>
+        <w:rPr>
+          <w:sz w:val="28"/>
+          <w:szCs w:val="28"/>
+          <w:lang w:val="id-ID"/>
+        </w:rPr>
+      </w:pPr>
+      <w:r>
+        <w:rPr>
+          <w:sz w:val="28"/>
+          <w:szCs w:val="28"/>
+          <w:lang w:val="id-ID"/>
+        </w:rPr>
+        <w:lastRenderedPageBreak/>
+        <w:t>Tabel Hasil Laporan Sprint Review</w:t>
+      </w:r>
+    </w:p>
+    <w:tbl>
+      <w:tblPr>
+        <w:tblStyle w:val="TableGrid"/>
+        <w:tblW w:w="0" w:type="auto"/>
+        <w:tblLook w:val="04A0" w:firstRow="1" w:lastRow="0" w:firstColumn="1" w:lastColumn="0" w:noHBand="0" w:noVBand="1"/>
+      </w:tblPr>
+      <w:tblGrid>
+        <w:gridCol w:w="3116"/>
+        <w:gridCol w:w="3117"/>
+        <w:gridCol w:w="3117"/>
+      </w:tblGrid>
+      <w:tr>
+        <w:tc>
+          <w:tcPr>
+            <w:tcW w:w="9350" w:type="dxa"/>
+            <w:gridSpan w:val="3"/>
+            <w:shd w:val="clear" w:color="auto" w:fill="000000" w:themeFill="text1"/>
+          </w:tcPr>
+          <w:p>
+            <w:pPr>
+              <w:rPr>
+                <w:lang w:val="id-ID"/>
+              </w:rPr>
+            </w:pPr>
+            <w:r>
+              <w:rPr>
+                <w:lang w:val="id-ID"/>
+              </w:rPr>
+              <w:t>Sprint Review</w:t>
+            </w:r>
+          </w:p>
+        </w:tc>
+      </w:tr>
+      <w:tr>
+        <w:tc>
+          <w:tcPr>
+            <w:tcW w:w="9350" w:type="dxa"/>
+            <w:gridSpan w:val="3"/>
+            <w:shd w:val="clear" w:color="auto" w:fill="A6A6A6" w:themeFill="background1" w:themeFillShade="A6"/>
+          </w:tcPr>
+          <w:p>
+            <w:pPr>
+              <w:rPr>
+                <w:lang w:val="id-ID"/>
+              </w:rPr>
+            </w:pPr>
+            <w:r>
+              <w:rPr>
+                <w:lang w:val="id-ID"/>
+              </w:rPr>
+              <w:t>Sprint 1</w:t>
+            </w:r>
+          </w:p>
+        </w:tc>
+      </w:tr>
+      <w:tr>
+        <w:tc>
+          <w:tcPr>
+            <w:tcW w:w="3116" w:type="dxa"/>
+          </w:tcPr>
+          <w:p>
+            <w:pPr>
+              <w:rPr>
+                <w:lang w:val="id-ID"/>
+              </w:rPr>
+            </w:pPr>
+            <w:r>
+              <w:rPr>
+                <w:lang w:val="id-ID"/>
+              </w:rPr>
+              <w:t>Completed Task</w:t>
+            </w:r>
+          </w:p>
+        </w:tc>
+        <w:tc>
+          <w:tcPr>
+            <w:tcW w:w="3117" w:type="dxa"/>
+          </w:tcPr>
+          <w:p>
+            <w:pPr>
+              <w:rPr>
+                <w:lang w:val="id-ID"/>
+              </w:rPr>
+            </w:pPr>
+            <w:r>
+              <w:rPr>
+                <w:lang w:val="id-ID"/>
+              </w:rPr>
+              <w:t>Incompleted Task</w:t>
+            </w:r>
+          </w:p>
+        </w:tc>
+        <w:tc>
+          <w:tcPr>
+            <w:tcW w:w="3117" w:type="dxa"/>
+          </w:tcPr>
+          <w:p>
+            <w:pPr>
+              <w:rPr>
+                <w:lang w:val="id-ID"/>
+              </w:rPr>
+            </w:pPr>
+            <w:r>
+              <w:rPr>
+                <w:lang w:val="id-ID"/>
+              </w:rPr>
+              <w:t>What’s Next</w:t>
+            </w:r>
+          </w:p>
+        </w:tc>
+      </w:tr>
+      <w:tr>
+        <w:tc>
+          <w:tcPr>
+            <w:tcW w:w="3116" w:type="dxa"/>
+          </w:tcPr>
+          <w:p>
+            <w:pPr>
+              <w:rPr>
+                <w:lang w:val="id-ID"/>
+              </w:rPr>
+            </w:pPr>
+            <w:r>
+              <w:rPr>
+                <w:lang w:val="id-ID"/>
+              </w:rPr>
+              <w:t>Task 1:Mendesain Tampilan</w:t>
+            </w:r>
+          </w:p>
+          <w:p>
+            <w:pPr>
+              <w:rPr>
+                <w:lang w:val="id-ID"/>
+              </w:rPr>
+            </w:pPr>
+            <w:r>
+              <w:rPr>
+                <w:lang w:val="id-ID"/>
+              </w:rPr>
+              <w:t>Task 2: Membuat prototype pada tampilan</w:t>
+            </w:r>
+          </w:p>
+        </w:tc>
+        <w:tc>
+          <w:tcPr>
+            <w:tcW w:w="3117" w:type="dxa"/>
+          </w:tcPr>
+          <w:p>
+            <w:pPr>
+              <w:jc w:val="center"/>
+              <w:rPr>
+                <w:lang w:val="id-ID"/>
+              </w:rPr>
+            </w:pPr>
+            <w:r>
+              <w:rPr>
+                <w:lang w:val="id-ID"/>
+              </w:rPr>
+              <w:t>-</w:t>
+            </w:r>
+          </w:p>
+        </w:tc>
+        <w:tc>
+          <w:tcPr>
+            <w:tcW w:w="3117" w:type="dxa"/>
+          </w:tcPr>
+          <w:p>
+            <w:pPr>
+              <w:rPr>
+                <w:lang w:val="id-ID"/>
+              </w:rPr>
+            </w:pPr>
+            <w:r>
+              <w:rPr>
+                <w:lang w:val="id-ID"/>
+              </w:rPr>
+              <w:t>Sprint 2: SprintGoal1</w:t>
+            </w:r>
+          </w:p>
+        </w:tc>
+      </w:tr>
+      <w:tr>
+        <w:tc>
+          <w:tcPr>
+            <w:tcW w:w="3116" w:type="dxa"/>
+          </w:tcPr>
+          <w:p>
+            <w:pPr>
+              <w:rPr>
+                <w:lang w:val="id-ID"/>
+              </w:rPr>
+            </w:pPr>
+            <w:r>
+              <w:rPr>
+                <w:lang w:val="id-ID"/>
+              </w:rPr>
+              <w:t>Sprint 2</w:t>
+            </w:r>
+          </w:p>
+        </w:tc>
+        <w:tc>
+          <w:tcPr>
+            <w:tcW w:w="3117" w:type="dxa"/>
+          </w:tcPr>
+          <w:p>
+            <w:pPr>
+              <w:rPr>
+                <w:lang w:val="id-ID"/>
+              </w:rPr>
+            </w:pPr>
+          </w:p>
+        </w:tc>
+        <w:tc>
+          <w:tcPr>
+            <w:tcW w:w="3117" w:type="dxa"/>
+          </w:tcPr>
+          <w:p>
+            <w:pPr>
+              <w:rPr>
+                <w:lang w:val="id-ID"/>
+              </w:rPr>
+            </w:pPr>
+          </w:p>
+        </w:tc>
+      </w:tr>
+      <w:tr>
+        <w:tc>
+          <w:tcPr>
+            <w:tcW w:w="3116" w:type="dxa"/>
+          </w:tcPr>
+          <w:p>
+            <w:pPr>
+              <w:rPr>
+                <w:lang w:val="id-ID"/>
+              </w:rPr>
+            </w:pPr>
+            <w:r>
+              <w:rPr>
+                <w:lang w:val="id-ID"/>
+              </w:rPr>
+              <w:t>Task 1: Mendesain Tampilan</w:t>
+            </w:r>
+          </w:p>
+          <w:p>
+            <w:pPr>
+              <w:rPr>
+                <w:lang w:val="id-ID"/>
+              </w:rPr>
+            </w:pPr>
+            <w:r>
+              <w:rPr>
+                <w:lang w:val="id-ID"/>
+              </w:rPr>
+              <w:t>Task 2: Membuat prototype pada tampilan</w:t>
+            </w:r>
+          </w:p>
+        </w:tc>
+        <w:tc>
+          <w:tcPr>
+            <w:tcW w:w="3117" w:type="dxa"/>
+          </w:tcPr>
+          <w:p>
+            <w:pPr>
+              <w:jc w:val="center"/>
+              <w:rPr>
+                <w:lang w:val="id-ID"/>
+              </w:rPr>
+            </w:pPr>
+            <w:r>
+              <w:rPr>
+                <w:lang w:val="id-ID"/>
+              </w:rPr>
+              <w:t>-</w:t>
+            </w:r>
+          </w:p>
+        </w:tc>
+        <w:tc>
+          <w:tcPr>
+            <w:tcW w:w="3117" w:type="dxa"/>
+          </w:tcPr>
+          <w:p>
+            <w:pPr>
+              <w:rPr>
+                <w:lang w:val="id-ID"/>
+              </w:rPr>
+            </w:pPr>
+            <w:r>
+              <w:rPr>
+                <w:lang w:val="id-ID"/>
+              </w:rPr>
+              <w:t>Done</w:t>
+            </w:r>
+          </w:p>
+        </w:tc>
+      </w:tr>
+    </w:tbl>
+    <w:p>
+      <w:pPr>
+        <w:rPr>
+          <w:lang w:val="id-ID"/>
+        </w:rPr>
+      </w:pPr>
     </w:p>
     <w:p/>
     <w:sectPr>

</xml_diff>

<commit_message>
Menambahkan Tabel Hasil Sprint Retropective
</commit_message>
<xml_diff>
--- a/LolKocakWkWk.docx
+++ b/LolKocakWkWk.docx
@@ -2996,6 +2996,696 @@
         </w:rPr>
       </w:pPr>
     </w:p>
+    <w:p>
+      <w:pPr>
+        <w:rPr>
+          <w:sz w:val="28"/>
+          <w:szCs w:val="28"/>
+          <w:lang w:val="id-ID"/>
+        </w:rPr>
+      </w:pPr>
+      <w:r>
+        <w:rPr>
+          <w:sz w:val="28"/>
+          <w:szCs w:val="28"/>
+          <w:lang w:val="id-ID"/>
+        </w:rPr>
+        <w:t>Tabel Laporan Hasil Sprint Retropective</w:t>
+      </w:r>
+    </w:p>
+    <w:tbl>
+      <w:tblPr>
+        <w:tblStyle w:val="TableGrid"/>
+        <w:tblW w:w="0" w:type="auto"/>
+        <w:tblLook w:val="04A0" w:firstRow="1" w:lastRow="0" w:firstColumn="1" w:lastColumn="0" w:noHBand="0" w:noVBand="1"/>
+      </w:tblPr>
+      <w:tblGrid>
+        <w:gridCol w:w="1870"/>
+        <w:gridCol w:w="1870"/>
+        <w:gridCol w:w="1870"/>
+        <w:gridCol w:w="1870"/>
+        <w:gridCol w:w="1870"/>
+      </w:tblGrid>
+      <w:tr>
+        <w:tc>
+          <w:tcPr>
+            <w:tcW w:w="9350" w:type="dxa"/>
+            <w:gridSpan w:val="5"/>
+            <w:shd w:val="clear" w:color="auto" w:fill="000000" w:themeFill="text1"/>
+          </w:tcPr>
+          <w:p>
+            <w:pPr>
+              <w:jc w:val="center"/>
+              <w:rPr>
+                <w:lang w:val="id-ID"/>
+              </w:rPr>
+            </w:pPr>
+            <w:r>
+              <w:rPr>
+                <w:lang w:val="id-ID"/>
+              </w:rPr>
+              <w:t>Example: SPRINT 1 RETROSPECTIVE</w:t>
+            </w:r>
+          </w:p>
+        </w:tc>
+      </w:tr>
+      <w:tr>
+        <w:tc>
+          <w:tcPr>
+            <w:tcW w:w="3740" w:type="dxa"/>
+            <w:gridSpan w:val="2"/>
+            <w:shd w:val="clear" w:color="auto" w:fill="00B0F0"/>
+          </w:tcPr>
+          <w:p>
+            <w:pPr>
+              <w:jc w:val="center"/>
+              <w:rPr>
+                <w:lang w:val="id-ID"/>
+              </w:rPr>
+            </w:pPr>
+            <w:r>
+              <w:rPr>
+                <w:lang w:val="id-ID"/>
+              </w:rPr>
+              <w:t>Analysis</w:t>
+            </w:r>
+          </w:p>
+        </w:tc>
+        <w:tc>
+          <w:tcPr>
+            <w:tcW w:w="5610" w:type="dxa"/>
+            <w:gridSpan w:val="3"/>
+            <w:shd w:val="clear" w:color="auto" w:fill="00B0F0"/>
+          </w:tcPr>
+          <w:p>
+            <w:pPr>
+              <w:jc w:val="center"/>
+              <w:rPr>
+                <w:lang w:val="id-ID"/>
+              </w:rPr>
+            </w:pPr>
+            <w:r>
+              <w:rPr>
+                <w:lang w:val="id-ID"/>
+              </w:rPr>
+              <w:t>Actions</w:t>
+            </w:r>
+          </w:p>
+        </w:tc>
+      </w:tr>
+      <w:tr>
+        <w:tc>
+          <w:tcPr>
+            <w:tcW w:w="1870" w:type="dxa"/>
+            <w:shd w:val="clear" w:color="auto" w:fill="92D050"/>
+          </w:tcPr>
+          <w:p>
+            <w:pPr>
+              <w:jc w:val="center"/>
+              <w:rPr>
+                <w:lang w:val="id-ID"/>
+              </w:rPr>
+            </w:pPr>
+            <w:r>
+              <w:rPr>
+                <w:lang w:val="id-ID"/>
+              </w:rPr>
+              <w:t>What went well ?</w:t>
+            </w:r>
+          </w:p>
+        </w:tc>
+        <w:tc>
+          <w:tcPr>
+            <w:tcW w:w="1870" w:type="dxa"/>
+            <w:shd w:val="clear" w:color="auto" w:fill="92D050"/>
+          </w:tcPr>
+          <w:p>
+            <w:pPr>
+              <w:jc w:val="center"/>
+              <w:rPr>
+                <w:lang w:val="id-ID"/>
+              </w:rPr>
+            </w:pPr>
+            <w:r>
+              <w:rPr>
+                <w:lang w:val="id-ID"/>
+              </w:rPr>
+              <w:t>What could be improved?</w:t>
+            </w:r>
+          </w:p>
+        </w:tc>
+        <w:tc>
+          <w:tcPr>
+            <w:tcW w:w="1870" w:type="dxa"/>
+            <w:shd w:val="clear" w:color="auto" w:fill="FFFF00"/>
+          </w:tcPr>
+          <w:p>
+            <w:pPr>
+              <w:jc w:val="center"/>
+              <w:rPr>
+                <w:lang w:val="id-ID"/>
+              </w:rPr>
+            </w:pPr>
+            <w:r>
+              <w:rPr>
+                <w:lang w:val="id-ID"/>
+              </w:rPr>
+              <w:t>What  to STOP doing?</w:t>
+            </w:r>
+          </w:p>
+        </w:tc>
+        <w:tc>
+          <w:tcPr>
+            <w:tcW w:w="1870" w:type="dxa"/>
+            <w:shd w:val="clear" w:color="auto" w:fill="FFFF00"/>
+          </w:tcPr>
+          <w:p>
+            <w:pPr>
+              <w:jc w:val="center"/>
+              <w:rPr>
+                <w:lang w:val="id-ID"/>
+              </w:rPr>
+            </w:pPr>
+            <w:r>
+              <w:rPr>
+                <w:lang w:val="id-ID"/>
+              </w:rPr>
+              <w:t>What to KEEP doing?</w:t>
+            </w:r>
+          </w:p>
+        </w:tc>
+        <w:tc>
+          <w:tcPr>
+            <w:tcW w:w="1870" w:type="dxa"/>
+            <w:shd w:val="clear" w:color="auto" w:fill="FFFF00"/>
+          </w:tcPr>
+          <w:p>
+            <w:pPr>
+              <w:jc w:val="center"/>
+              <w:rPr>
+                <w:lang w:val="id-ID"/>
+              </w:rPr>
+            </w:pPr>
+            <w:r>
+              <w:rPr>
+                <w:lang w:val="id-ID"/>
+              </w:rPr>
+              <w:t>What to START doing?</w:t>
+            </w:r>
+          </w:p>
+        </w:tc>
+      </w:tr>
+      <w:tr>
+        <w:tc>
+          <w:tcPr>
+            <w:tcW w:w="1870" w:type="dxa"/>
+          </w:tcPr>
+          <w:p>
+            <w:pPr>
+              <w:rPr>
+                <w:lang w:val="id-ID"/>
+              </w:rPr>
+            </w:pPr>
+            <w:r>
+              <w:rPr>
+                <w:lang w:val="id-ID"/>
+              </w:rPr>
+              <w:t>-Faster Decision</w:t>
+            </w:r>
+          </w:p>
+        </w:tc>
+        <w:tc>
+          <w:tcPr>
+            <w:tcW w:w="1870" w:type="dxa"/>
+          </w:tcPr>
+          <w:p>
+            <w:pPr>
+              <w:rPr>
+                <w:lang w:val="id-ID"/>
+              </w:rPr>
+            </w:pPr>
+            <w:r>
+              <w:rPr>
+                <w:lang w:val="id-ID"/>
+              </w:rPr>
+              <w:t>- Start on time</w:t>
+            </w:r>
+          </w:p>
+        </w:tc>
+        <w:tc>
+          <w:tcPr>
+            <w:tcW w:w="1870" w:type="dxa"/>
+          </w:tcPr>
+          <w:p>
+            <w:pPr>
+              <w:rPr>
+                <w:lang w:val="id-ID"/>
+              </w:rPr>
+            </w:pPr>
+            <w:r>
+              <w:rPr>
+                <w:lang w:val="id-ID"/>
+              </w:rPr>
+              <w:t>- The meeting is not on time</w:t>
+            </w:r>
+          </w:p>
+        </w:tc>
+        <w:tc>
+          <w:tcPr>
+            <w:tcW w:w="1870" w:type="dxa"/>
+          </w:tcPr>
+          <w:p>
+            <w:pPr>
+              <w:rPr>
+                <w:lang w:val="id-ID"/>
+              </w:rPr>
+            </w:pPr>
+            <w:r>
+              <w:rPr>
+                <w:lang w:val="id-ID"/>
+              </w:rPr>
+              <w:t>- Conduct meetings on time</w:t>
+            </w:r>
+          </w:p>
+        </w:tc>
+        <w:tc>
+          <w:tcPr>
+            <w:tcW w:w="1870" w:type="dxa"/>
+          </w:tcPr>
+          <w:p>
+            <w:pPr>
+              <w:rPr>
+                <w:lang w:val="id-ID"/>
+              </w:rPr>
+            </w:pPr>
+            <w:r>
+              <w:rPr>
+                <w:lang w:val="id-ID"/>
+              </w:rPr>
+              <w:t>- Time expectation</w:t>
+            </w:r>
+          </w:p>
+        </w:tc>
+      </w:tr>
+      <w:tr>
+        <w:tc>
+          <w:tcPr>
+            <w:tcW w:w="1870" w:type="dxa"/>
+          </w:tcPr>
+          <w:p>
+            <w:pPr>
+              <w:rPr>
+                <w:lang w:val="id-ID"/>
+              </w:rPr>
+            </w:pPr>
+          </w:p>
+        </w:tc>
+        <w:tc>
+          <w:tcPr>
+            <w:tcW w:w="1870" w:type="dxa"/>
+          </w:tcPr>
+          <w:p>
+            <w:pPr>
+              <w:rPr>
+                <w:lang w:val="id-ID"/>
+              </w:rPr>
+            </w:pPr>
+          </w:p>
+        </w:tc>
+        <w:tc>
+          <w:tcPr>
+            <w:tcW w:w="1870" w:type="dxa"/>
+          </w:tcPr>
+          <w:p>
+            <w:pPr>
+              <w:rPr>
+                <w:lang w:val="id-ID"/>
+              </w:rPr>
+            </w:pPr>
+          </w:p>
+        </w:tc>
+        <w:tc>
+          <w:tcPr>
+            <w:tcW w:w="1870" w:type="dxa"/>
+          </w:tcPr>
+          <w:p>
+            <w:pPr>
+              <w:rPr>
+                <w:lang w:val="id-ID"/>
+              </w:rPr>
+            </w:pPr>
+          </w:p>
+        </w:tc>
+        <w:tc>
+          <w:tcPr>
+            <w:tcW w:w="1870" w:type="dxa"/>
+          </w:tcPr>
+          <w:p>
+            <w:pPr>
+              <w:rPr>
+                <w:lang w:val="id-ID"/>
+              </w:rPr>
+            </w:pPr>
+          </w:p>
+        </w:tc>
+      </w:tr>
+      <w:tr>
+        <w:tc>
+          <w:tcPr>
+            <w:tcW w:w="9350" w:type="dxa"/>
+            <w:gridSpan w:val="5"/>
+            <w:shd w:val="clear" w:color="auto" w:fill="000000" w:themeFill="text1"/>
+          </w:tcPr>
+          <w:p>
+            <w:pPr>
+              <w:jc w:val="center"/>
+              <w:rPr>
+                <w:lang w:val="id-ID"/>
+              </w:rPr>
+            </w:pPr>
+            <w:r>
+              <w:rPr>
+                <w:lang w:val="id-ID"/>
+              </w:rPr>
+              <w:t>Example: SPRINT 2 RETROSPECTIVE</w:t>
+            </w:r>
+          </w:p>
+        </w:tc>
+      </w:tr>
+      <w:tr>
+        <w:tc>
+          <w:tcPr>
+            <w:tcW w:w="3740" w:type="dxa"/>
+            <w:gridSpan w:val="2"/>
+            <w:shd w:val="clear" w:color="auto" w:fill="00B0F0"/>
+          </w:tcPr>
+          <w:p>
+            <w:pPr>
+              <w:jc w:val="center"/>
+              <w:rPr>
+                <w:lang w:val="id-ID"/>
+              </w:rPr>
+            </w:pPr>
+            <w:r>
+              <w:rPr>
+                <w:lang w:val="id-ID"/>
+              </w:rPr>
+              <w:t>Analysis</w:t>
+            </w:r>
+          </w:p>
+        </w:tc>
+        <w:tc>
+          <w:tcPr>
+            <w:tcW w:w="5610" w:type="dxa"/>
+            <w:gridSpan w:val="3"/>
+            <w:shd w:val="clear" w:color="auto" w:fill="00B0F0"/>
+          </w:tcPr>
+          <w:p>
+            <w:pPr>
+              <w:jc w:val="center"/>
+              <w:rPr>
+                <w:lang w:val="id-ID"/>
+              </w:rPr>
+            </w:pPr>
+            <w:r>
+              <w:rPr>
+                <w:lang w:val="id-ID"/>
+              </w:rPr>
+              <w:t>Actions</w:t>
+            </w:r>
+          </w:p>
+        </w:tc>
+      </w:tr>
+      <w:tr>
+        <w:tc>
+          <w:tcPr>
+            <w:tcW w:w="1870" w:type="dxa"/>
+            <w:shd w:val="clear" w:color="auto" w:fill="92D050"/>
+          </w:tcPr>
+          <w:p>
+            <w:pPr>
+              <w:rPr>
+                <w:lang w:val="id-ID"/>
+              </w:rPr>
+            </w:pPr>
+            <w:r>
+              <w:rPr>
+                <w:lang w:val="id-ID"/>
+              </w:rPr>
+              <w:t>What went well ?</w:t>
+            </w:r>
+          </w:p>
+        </w:tc>
+        <w:tc>
+          <w:tcPr>
+            <w:tcW w:w="1870" w:type="dxa"/>
+            <w:shd w:val="clear" w:color="auto" w:fill="92D050"/>
+          </w:tcPr>
+          <w:p>
+            <w:pPr>
+              <w:rPr>
+                <w:lang w:val="id-ID"/>
+              </w:rPr>
+            </w:pPr>
+            <w:r>
+              <w:rPr>
+                <w:lang w:val="id-ID"/>
+              </w:rPr>
+              <w:t>What could be improved?</w:t>
+            </w:r>
+          </w:p>
+        </w:tc>
+        <w:tc>
+          <w:tcPr>
+            <w:tcW w:w="1870" w:type="dxa"/>
+            <w:shd w:val="clear" w:color="auto" w:fill="FFFF00"/>
+          </w:tcPr>
+          <w:p>
+            <w:pPr>
+              <w:rPr>
+                <w:lang w:val="id-ID"/>
+              </w:rPr>
+            </w:pPr>
+            <w:r>
+              <w:rPr>
+                <w:lang w:val="id-ID"/>
+              </w:rPr>
+              <w:t>What  to STOP doing?</w:t>
+            </w:r>
+          </w:p>
+        </w:tc>
+        <w:tc>
+          <w:tcPr>
+            <w:tcW w:w="1870" w:type="dxa"/>
+            <w:shd w:val="clear" w:color="auto" w:fill="FFFF00"/>
+          </w:tcPr>
+          <w:p>
+            <w:pPr>
+              <w:rPr>
+                <w:lang w:val="id-ID"/>
+              </w:rPr>
+            </w:pPr>
+            <w:r>
+              <w:rPr>
+                <w:lang w:val="id-ID"/>
+              </w:rPr>
+              <w:t>What to KEEP doing?</w:t>
+            </w:r>
+          </w:p>
+        </w:tc>
+        <w:tc>
+          <w:tcPr>
+            <w:tcW w:w="1870" w:type="dxa"/>
+            <w:shd w:val="clear" w:color="auto" w:fill="FFFF00"/>
+          </w:tcPr>
+          <w:p>
+            <w:pPr>
+              <w:rPr>
+                <w:lang w:val="id-ID"/>
+              </w:rPr>
+            </w:pPr>
+            <w:r>
+              <w:rPr>
+                <w:lang w:val="id-ID"/>
+              </w:rPr>
+              <w:t>What to START doing?</w:t>
+            </w:r>
+          </w:p>
+        </w:tc>
+      </w:tr>
+      <w:tr>
+        <w:tc>
+          <w:tcPr>
+            <w:tcW w:w="1870" w:type="dxa"/>
+          </w:tcPr>
+          <w:p>
+            <w:pPr>
+              <w:rPr>
+                <w:lang w:val="id-ID"/>
+              </w:rPr>
+            </w:pPr>
+            <w:r>
+              <w:rPr>
+                <w:lang w:val="id-ID"/>
+              </w:rPr>
+              <w:t>- Result driven meeting</w:t>
+            </w:r>
+          </w:p>
+        </w:tc>
+        <w:tc>
+          <w:tcPr>
+            <w:tcW w:w="1870" w:type="dxa"/>
+          </w:tcPr>
+          <w:p>
+            <w:pPr>
+              <w:rPr>
+                <w:lang w:val="id-ID"/>
+              </w:rPr>
+            </w:pPr>
+            <w:r>
+              <w:rPr>
+                <w:lang w:val="id-ID"/>
+              </w:rPr>
+              <w:t>- Pre-meeting discussions</w:t>
+            </w:r>
+          </w:p>
+        </w:tc>
+        <w:tc>
+          <w:tcPr>
+            <w:tcW w:w="1870" w:type="dxa"/>
+          </w:tcPr>
+          <w:p>
+            <w:pPr>
+              <w:rPr>
+                <w:lang w:val="id-ID"/>
+              </w:rPr>
+            </w:pPr>
+            <w:r>
+              <w:rPr>
+                <w:lang w:val="id-ID"/>
+              </w:rPr>
+              <w:t>- Meeting too long</w:t>
+            </w:r>
+          </w:p>
+        </w:tc>
+        <w:tc>
+          <w:tcPr>
+            <w:tcW w:w="1870" w:type="dxa"/>
+          </w:tcPr>
+          <w:p>
+            <w:pPr>
+              <w:rPr>
+                <w:lang w:val="id-ID"/>
+              </w:rPr>
+            </w:pPr>
+            <w:r>
+              <w:rPr>
+                <w:lang w:val="id-ID"/>
+              </w:rPr>
+              <w:t>- Shorter meetings</w:t>
+            </w:r>
+          </w:p>
+        </w:tc>
+        <w:tc>
+          <w:tcPr>
+            <w:tcW w:w="1870" w:type="dxa"/>
+          </w:tcPr>
+          <w:p>
+            <w:pPr>
+              <w:rPr>
+                <w:lang w:val="id-ID"/>
+              </w:rPr>
+            </w:pPr>
+            <w:r>
+              <w:rPr>
+                <w:lang w:val="id-ID"/>
+              </w:rPr>
+              <w:t>- Pre-meeting discussion</w:t>
+            </w:r>
+          </w:p>
+        </w:tc>
+      </w:tr>
+      <w:tr>
+        <w:tc>
+          <w:tcPr>
+            <w:tcW w:w="1870" w:type="dxa"/>
+          </w:tcPr>
+          <w:p>
+            <w:pPr>
+              <w:rPr>
+                <w:lang w:val="id-ID"/>
+              </w:rPr>
+            </w:pPr>
+          </w:p>
+        </w:tc>
+        <w:tc>
+          <w:tcPr>
+            <w:tcW w:w="1870" w:type="dxa"/>
+          </w:tcPr>
+          <w:p>
+            <w:pPr>
+              <w:rPr>
+                <w:lang w:val="id-ID"/>
+              </w:rPr>
+            </w:pPr>
+          </w:p>
+        </w:tc>
+        <w:tc>
+          <w:tcPr>
+            <w:tcW w:w="1870" w:type="dxa"/>
+          </w:tcPr>
+          <w:p>
+            <w:pPr>
+              <w:rPr>
+                <w:lang w:val="id-ID"/>
+              </w:rPr>
+            </w:pPr>
+            <w:r>
+              <w:rPr>
+                <w:lang w:val="id-ID"/>
+              </w:rPr>
+              <w:t>- Too many meetings</w:t>
+            </w:r>
+          </w:p>
+        </w:tc>
+        <w:tc>
+          <w:tcPr>
+            <w:tcW w:w="1870" w:type="dxa"/>
+          </w:tcPr>
+          <w:p>
+            <w:pPr>
+              <w:rPr>
+                <w:lang w:val="id-ID"/>
+              </w:rPr>
+            </w:pPr>
+            <w:r>
+              <w:rPr>
+                <w:lang w:val="id-ID"/>
+              </w:rPr>
+              <w:t>- Less meetings to do</w:t>
+            </w:r>
+          </w:p>
+        </w:tc>
+        <w:tc>
+          <w:tcPr>
+            <w:tcW w:w="1870" w:type="dxa"/>
+          </w:tcPr>
+          <w:p>
+            <w:pPr>
+              <w:rPr>
+                <w:lang w:val="id-ID"/>
+              </w:rPr>
+            </w:pPr>
+            <w:r>
+              <w:rPr>
+                <w:lang w:val="id-ID"/>
+              </w:rPr>
+              <w:t>- Schedule meetings for certain days</w:t>
+            </w:r>
+          </w:p>
+        </w:tc>
+      </w:tr>
+    </w:tbl>
     <w:p/>
     <w:sectPr>
       <w:pgSz w:w="12240" w:h="15840"/>

</xml_diff>